<commit_message>
fix practicum 1 practice 1 document
</commit_message>
<xml_diff>
--- a/Practicum 1 - Team 8/tugas 1/Tugas Kelompok 1 week 7 - soal no 1.docx
+++ b/Practicum 1 - Team 8/tugas 1/Tugas Kelompok 1 week 7 - soal no 1.docx
@@ -101,7 +101,14 @@
           <w:bCs/>
         </w:rPr>
         <w:tab/>
-        <w:t>: 2802542136</w:t>
+        <w:t xml:space="preserve">: </w:t>
+      </w:r>
+      <w:r>
+        <w:rPr>
+          <w:b/>
+          <w:bCs/>
+        </w:rPr>
+        <w:t>2802546872</w:t>
       </w:r>
     </w:p>
     <w:p/>
@@ -183,16 +190,7 @@
           <w:sz w:val="32"/>
           <w:szCs w:val="32"/>
         </w:rPr>
-        <w:t>1</w:t>
-      </w:r>
-      <w:r>
-        <w:rPr>
-          <w:b/>
-          <w:bCs/>
-          <w:sz w:val="32"/>
-          <w:szCs w:val="32"/>
-        </w:rPr>
-        <w:t xml:space="preserve"> :</w:t>
+        <w:t>1 :</w:t>
       </w:r>
       <w:proofErr w:type="gramEnd"/>
       <w:r>
@@ -3283,16 +3281,16 @@
           <w:sz w:val="24"/>
           <w:szCs w:val="24"/>
         </w:rPr>
-        <w:t xml:space="preserve"> se</w:t>
-      </w:r>
-      <w:proofErr w:type="spellStart"/>
-      <w:r>
-        <w:rPr>
-          <w:rFonts w:ascii="Arial" w:hAnsi="Arial" w:cs="Arial"/>
-          <w:sz w:val="24"/>
-          <w:szCs w:val="24"/>
-        </w:rPr>
-        <w:t>lalu</w:t>
+        <w:t xml:space="preserve"> </w:t>
+      </w:r>
+      <w:proofErr w:type="spellStart"/>
+      <w:r>
+        <w:rPr>
+          <w:rFonts w:ascii="Arial" w:hAnsi="Arial" w:cs="Arial"/>
+          <w:sz w:val="24"/>
+          <w:szCs w:val="24"/>
+        </w:rPr>
+        <w:t>selalu</w:t>
       </w:r>
       <w:proofErr w:type="spellEnd"/>
       <w:r>
@@ -3319,16 +3317,16 @@
           <w:sz w:val="24"/>
           <w:szCs w:val="24"/>
         </w:rPr>
-        <w:t xml:space="preserve"> cu</w:t>
-      </w:r>
-      <w:proofErr w:type="spellStart"/>
-      <w:r>
-        <w:rPr>
-          <w:rFonts w:ascii="Arial" w:hAnsi="Arial" w:cs="Arial"/>
-          <w:sz w:val="24"/>
-          <w:szCs w:val="24"/>
-        </w:rPr>
-        <w:t>kup</w:t>
+        <w:t xml:space="preserve"> </w:t>
+      </w:r>
+      <w:proofErr w:type="spellStart"/>
+      <w:r>
+        <w:rPr>
+          <w:rFonts w:ascii="Arial" w:hAnsi="Arial" w:cs="Arial"/>
+          <w:sz w:val="24"/>
+          <w:szCs w:val="24"/>
+        </w:rPr>
+        <w:t>cukup</w:t>
       </w:r>
       <w:proofErr w:type="spellEnd"/>
       <w:r>
@@ -3435,15 +3433,7 @@
           <w:sz w:val="24"/>
           <w:szCs w:val="24"/>
         </w:rPr>
-        <w:t xml:space="preserve"> </w:t>
-      </w:r>
-      <w:r>
-        <w:rPr>
-          <w:rFonts w:ascii="Arial" w:hAnsi="Arial" w:cs="Arial"/>
-          <w:sz w:val="24"/>
-          <w:szCs w:val="24"/>
-        </w:rPr>
-        <w:t xml:space="preserve">Ini </w:t>
+        <w:t xml:space="preserve"> Ini </w:t>
       </w:r>
       <w:proofErr w:type="spellStart"/>
       <w:r>
@@ -4232,6 +4222,7 @@
   <w:style w:type="character" w:default="1" w:styleId="DefaultParagraphFont">
     <w:name w:val="Default Paragraph Font"/>
     <w:uiPriority w:val="1"/>
+    <w:semiHidden/>
     <w:unhideWhenUsed/>
   </w:style>
   <w:style w:type="table" w:default="1" w:styleId="TableNormal">

</xml_diff>